<commit_message>
Removed JavaDoc for uodate/ format time
</commit_message>
<xml_diff>
--- a/Deliverables/Deliverable C/Time Analysis.docx
+++ b/Deliverables/Deliverable C/Time Analysis.docx
@@ -3,8 +3,23 @@
 <w:document xmlns:wpc="http://schemas.microsoft.com/office/word/2010/wordprocessingCanvas" xmlns:mo="http://schemas.microsoft.com/office/mac/office/2008/main" xmlns:mc="http://schemas.openxmlformats.org/markup-compatibility/2006" xmlns:mv="urn:schemas-microsoft-com:mac:vml" xmlns:o="urn:schemas-microsoft-com:office:office" xmlns:r="http://schemas.openxmlformats.org/officeDocument/2006/relationships" xmlns:m="http://schemas.openxmlformats.org/officeDocument/2006/math" xmlns:v="urn:schemas-microsoft-com:vml" xmlns:wp14="http://schemas.microsoft.com/office/word/2010/wordprocessingDrawing" xmlns:wp="http://schemas.openxmlformats.org/drawingml/2006/wordprocessingDrawing" xmlns:w10="urn:schemas-microsoft-com:office:word" xmlns:w="http://schemas.openxmlformats.org/wordprocessingml/2006/main" xmlns:w14="http://schemas.microsoft.com/office/word/2010/wordml" xmlns:wpg="http://schemas.microsoft.com/office/word/2010/wordprocessingGroup" xmlns:wpi="http://schemas.microsoft.com/office/word/2010/wordprocessingInk" xmlns:wne="http://schemas.microsoft.com/office/word/2006/wordml" xmlns:wps="http://schemas.microsoft.com/office/word/2010/wordprocessingShape" mc:Ignorable="w14 wp14">
   <w:body>
     <w:p>
-      <w:r>
-        <w:t xml:space="preserve">As a team, we initially allocated tasks to each member with an estimated time frame that it would take to complete. However, the actual time spent and activities they were spent on was quite different. </w:t>
+      <w:pPr>
+        <w:pStyle w:val="Heading1"/>
+      </w:pPr>
+      <w:r>
+        <w:t>Time Analysis</w:t>
+      </w:r>
+    </w:p>
+    <w:p/>
+    <w:p>
+      <w:r>
+        <w:t xml:space="preserve">As a team, we initially allocated tasks to each member with an estimated time frame that it would take to complete. However, the actual time spent and activities they were spent on </w:t>
+      </w:r>
+      <w:r>
+        <w:t>were</w:t>
+      </w:r>
+      <w:r>
+        <w:t xml:space="preserve"> quite different. </w:t>
       </w:r>
     </w:p>
     <w:p/>
@@ -16,7 +31,13 @@
         <w:t>n</w:t>
       </w:r>
       <w:r>
-        <w:t xml:space="preserve">ly arose because we thought the task would be bigger than it turned out to be. For example, Ashwin was initially assigned 10 hours to write out the initial documentation and function stubs.  In the end, he only did this task for approximately 1.5 hours. This was because a lot of what we would go on to do was still unknown at the beginning. As the project developed, team members wrote documentation and function stubs as they implemented required functionality.  For the case of underestimation, this arose from the team not realising the complexity of tasks when initially planning them. A case of this would be when Alex was assigned 4 hours to write code that was able to read .csv files. We found this task to be a lot harder than expected because it also depended on the .csv </w:t>
+        <w:t xml:space="preserve">ly arose because we thought the task would be bigger than it turned out to be. For example, Ashwin was initially assigned 10 hours to write out the initial documentation and function stubs.  In the end, he only did this task for approximately 1.5 hours. This was because a lot of what we would go on to do was still unknown at the beginning. As the project developed, team members wrote documentation and function stubs as they implemented required functionality.  </w:t>
+      </w:r>
+    </w:p>
+    <w:p/>
+    <w:p>
+      <w:r>
+        <w:t xml:space="preserve">For the case of underestimation, this arose from the team not realising the complexity of tasks when initially planning them. A case of this would be when Alex was assigned 4 hours to write code that was able to read .csv files. We found this task to be a lot harder than expected because it also depended on the .csv </w:t>
       </w:r>
       <w:r>
         <w:t>files having the correct format</w:t>
@@ -55,7 +76,17 @@
         <w:t xml:space="preserve">, which was supposed to take 10 hours. Once we realised that this algorithm was actually unnecessary and furthermore, inefficient. This freed Cameron to help Alex on the Input/Output section and Kieran improved the graphical user interface. </w:t>
       </w:r>
       <w:r>
-        <w:t>During this project, most team members found that they were more efficient when working with others. Due to this, a lot of tasks that were initially assigned to just one person were then split between two. Specifically:</w:t>
+        <w:t xml:space="preserve">During this project, most team members found that they </w:t>
+      </w:r>
+      <w:r>
+        <w:lastRenderedPageBreak/>
+        <w:t xml:space="preserve">were more efficient when working with others. Due to this, a lot of tasks that were initially assigned to just one person were then split between two. </w:t>
+      </w:r>
+    </w:p>
+    <w:p/>
+    <w:p>
+      <w:r>
+        <w:t>Specifically:</w:t>
       </w:r>
     </w:p>
     <w:p>
@@ -96,75 +127,79 @@
     </w:p>
     <w:p/>
     <w:p>
+      <w:r>
+        <w:t xml:space="preserve">As these tasks required a significant amount of prior knowledge, it was efficient to assign fewer members per task as less people would have to read up on the background knowledge. Ensuring two people per task however meant that they could help each other out and this prevented members from getting stumped when it came to the harder sections. </w:t>
+      </w:r>
+    </w:p>
+    <w:p>
+      <w:r>
+        <w:t xml:space="preserve">On the whole, the biggest cause of the time differences in the planned and actual tasks resulted from the project changing scopes several times during the semester. Fortunately, all the team members were quite flexible and quick to adapt. </w:t>
+      </w:r>
+    </w:p>
+    <w:p/>
+    <w:p>
+      <w:r>
+        <w:t xml:space="preserve">The following gives a summary of the tasks that were planned compared to the actual tasks per member: </w:t>
+      </w:r>
+    </w:p>
+    <w:p/>
+    <w:p>
+      <w:pPr>
+        <w:pStyle w:val="Heading2"/>
+      </w:pPr>
+      <w:r>
+        <w:t>Kieran:</w:t>
+      </w:r>
+    </w:p>
+    <w:p>
+      <w:r>
+        <w:t xml:space="preserve">Chosen as the team’s representative when dealing with the client, Kieran also led the team admirably. Out of all the members, Kieran’s actual tasks matched up best with what he carried out. He spent most of his time designing the graphical user interface and helping other members out. </w:t>
+      </w:r>
+    </w:p>
+    <w:p/>
+    <w:p>
+      <w:pPr>
+        <w:pStyle w:val="Heading2"/>
+      </w:pPr>
+      <w:r>
+        <w:t xml:space="preserve">Marcus: </w:t>
+      </w:r>
+    </w:p>
+    <w:p>
+      <w:r>
+        <w:t xml:space="preserve">While Marcus was initially supposed to design the graphical user interface, his experience was in QT which we found to be unsuitable for the project. However, his training from previous projects allowed him to efficiently deal with documentation. As can be seen from his timesheet, he spent most of his time creating and editing documents that were essential for keeping track of the team’s progress and as deliverables. </w:t>
+      </w:r>
+    </w:p>
+    <w:p/>
+    <w:p>
+      <w:pPr>
+        <w:pStyle w:val="Heading2"/>
+      </w:pPr>
+      <w:r>
+        <w:t xml:space="preserve">Dean: </w:t>
+      </w:r>
+    </w:p>
+    <w:p>
+      <w:r>
+        <w:t xml:space="preserve">Early on, Dean research JUnit testing and related fields as Marcus and Kieran took care of the graphical user interface which Dean was assigned to. This research made him ideal for creating tests and collecting results throughout the project. </w:t>
+      </w:r>
+      <w:r>
+        <w:t xml:space="preserve">Apart from this, Dean also spent a significant amount of time designing the classes to do with the GPS algorithms. </w:t>
+      </w:r>
+    </w:p>
+    <w:p/>
+    <w:p/>
+    <w:p/>
+    <w:p>
       <w:bookmarkStart w:id="0" w:name="_GoBack"/>
       <w:bookmarkEnd w:id="0"/>
+    </w:p>
+    <w:p>
+      <w:pPr>
+        <w:pStyle w:val="Heading2"/>
+      </w:pPr>
       <w:r>
         <w:lastRenderedPageBreak/>
-        <w:t xml:space="preserve">As these tasks required a significant amount of prior knowledge, it was efficient to assign fewer members per task as less people would have to read up on the background knowledge. Ensuring two people per task however meant that they could help each other out and this prevented members from getting stumped when it came to the harder sections. </w:t>
-      </w:r>
-    </w:p>
-    <w:p>
-      <w:r>
-        <w:t xml:space="preserve">On the whole, the biggest cause of the time differences in the planned and actual tasks resulted from the project changing scopes several times during the semester. Fortunately, all the team members were quite flexible and quick to adapt. </w:t>
-      </w:r>
-    </w:p>
-    <w:p/>
-    <w:p>
-      <w:r>
-        <w:t xml:space="preserve">The following gives a summary of the tasks that were planned compared to the actual tasks per member: </w:t>
-      </w:r>
-    </w:p>
-    <w:p/>
-    <w:p>
-      <w:pPr>
-        <w:pStyle w:val="Heading2"/>
-      </w:pPr>
-      <w:r>
-        <w:t>Kieran:</w:t>
-      </w:r>
-    </w:p>
-    <w:p>
-      <w:r>
-        <w:t xml:space="preserve">Chosen as the team’s representative when dealing with the client, Kieran also led the team admirably. Out of all the members, Kieran’s actual tasks matched up best with what he carried out. He spent most of his time designing the graphical user interface and helping other members out. </w:t>
-      </w:r>
-    </w:p>
-    <w:p/>
-    <w:p>
-      <w:pPr>
-        <w:pStyle w:val="Heading2"/>
-      </w:pPr>
-      <w:r>
-        <w:t xml:space="preserve">Marcus: </w:t>
-      </w:r>
-    </w:p>
-    <w:p>
-      <w:r>
-        <w:t xml:space="preserve">While Marcus was initially supposed to design the graphical user interface, his experience was in QT which we found to be unsuitable for the project. However, his training from previous projects allowed him to efficiently deal with documentation. As can be seen from his timesheet, he spent most of his time creating and editing documents that were essential for keeping track of the team’s progress and as deliverables. </w:t>
-      </w:r>
-    </w:p>
-    <w:p/>
-    <w:p>
-      <w:pPr>
-        <w:pStyle w:val="Heading2"/>
-      </w:pPr>
-      <w:r>
-        <w:t xml:space="preserve">Dean: </w:t>
-      </w:r>
-    </w:p>
-    <w:p>
-      <w:r>
-        <w:t xml:space="preserve">Early on, Dean research JUnit testing and related fields as Marcus and Kieran took care of the graphical user interface which Dean was assigned to. This research made him ideal for creating tests and collecting results throughout the project. </w:t>
-      </w:r>
-      <w:r>
-        <w:t xml:space="preserve">Apart from this, Dean also spent a significant amount of time designing the classes to do with the GPS algorithms. </w:t>
-      </w:r>
-    </w:p>
-    <w:p/>
-    <w:p>
-      <w:pPr>
-        <w:pStyle w:val="Heading2"/>
-      </w:pPr>
-      <w:r>
         <w:t xml:space="preserve">Cameron: </w:t>
       </w:r>
     </w:p>
@@ -613,6 +648,29 @@
       <w:lang w:val="en-GB"/>
     </w:rPr>
   </w:style>
+  <w:style w:type="paragraph" w:styleId="Heading1">
+    <w:name w:val="heading 1"/>
+    <w:basedOn w:val="Normal"/>
+    <w:next w:val="Normal"/>
+    <w:link w:val="Heading1Char"/>
+    <w:uiPriority w:val="9"/>
+    <w:qFormat/>
+    <w:rsid w:val="00A8257A"/>
+    <w:pPr>
+      <w:keepNext/>
+      <w:keepLines/>
+      <w:spacing w:before="480"/>
+      <w:outlineLvl w:val="0"/>
+    </w:pPr>
+    <w:rPr>
+      <w:rFonts w:asciiTheme="majorHAnsi" w:eastAsiaTheme="majorEastAsia" w:hAnsiTheme="majorHAnsi" w:cstheme="majorBidi"/>
+      <w:b/>
+      <w:bCs/>
+      <w:color w:val="345A8A" w:themeColor="accent1" w:themeShade="B5"/>
+      <w:sz w:val="32"/>
+      <w:szCs w:val="32"/>
+    </w:rPr>
+  </w:style>
   <w:style w:type="paragraph" w:styleId="Heading2">
     <w:name w:val="heading 2"/>
     <w:basedOn w:val="Normal"/>
@@ -688,6 +746,22 @@
       <w:color w:val="4F81BD" w:themeColor="accent1"/>
       <w:sz w:val="26"/>
       <w:szCs w:val="26"/>
+      <w:lang w:val="en-GB"/>
+    </w:rPr>
+  </w:style>
+  <w:style w:type="character" w:customStyle="1" w:styleId="Heading1Char">
+    <w:name w:val="Heading 1 Char"/>
+    <w:basedOn w:val="DefaultParagraphFont"/>
+    <w:link w:val="Heading1"/>
+    <w:uiPriority w:val="9"/>
+    <w:rsid w:val="00A8257A"/>
+    <w:rPr>
+      <w:rFonts w:asciiTheme="majorHAnsi" w:eastAsiaTheme="majorEastAsia" w:hAnsiTheme="majorHAnsi" w:cstheme="majorBidi"/>
+      <w:b/>
+      <w:bCs/>
+      <w:color w:val="345A8A" w:themeColor="accent1" w:themeShade="B5"/>
+      <w:sz w:val="32"/>
+      <w:szCs w:val="32"/>
       <w:lang w:val="en-GB"/>
     </w:rPr>
   </w:style>
@@ -853,6 +927,29 @@
       <w:lang w:val="en-GB"/>
     </w:rPr>
   </w:style>
+  <w:style w:type="paragraph" w:styleId="Heading1">
+    <w:name w:val="heading 1"/>
+    <w:basedOn w:val="Normal"/>
+    <w:next w:val="Normal"/>
+    <w:link w:val="Heading1Char"/>
+    <w:uiPriority w:val="9"/>
+    <w:qFormat/>
+    <w:rsid w:val="00A8257A"/>
+    <w:pPr>
+      <w:keepNext/>
+      <w:keepLines/>
+      <w:spacing w:before="480"/>
+      <w:outlineLvl w:val="0"/>
+    </w:pPr>
+    <w:rPr>
+      <w:rFonts w:asciiTheme="majorHAnsi" w:eastAsiaTheme="majorEastAsia" w:hAnsiTheme="majorHAnsi" w:cstheme="majorBidi"/>
+      <w:b/>
+      <w:bCs/>
+      <w:color w:val="345A8A" w:themeColor="accent1" w:themeShade="B5"/>
+      <w:sz w:val="32"/>
+      <w:szCs w:val="32"/>
+    </w:rPr>
+  </w:style>
   <w:style w:type="paragraph" w:styleId="Heading2">
     <w:name w:val="heading 2"/>
     <w:basedOn w:val="Normal"/>
@@ -928,6 +1025,22 @@
       <w:color w:val="4F81BD" w:themeColor="accent1"/>
       <w:sz w:val="26"/>
       <w:szCs w:val="26"/>
+      <w:lang w:val="en-GB"/>
+    </w:rPr>
+  </w:style>
+  <w:style w:type="character" w:customStyle="1" w:styleId="Heading1Char">
+    <w:name w:val="Heading 1 Char"/>
+    <w:basedOn w:val="DefaultParagraphFont"/>
+    <w:link w:val="Heading1"/>
+    <w:uiPriority w:val="9"/>
+    <w:rsid w:val="00A8257A"/>
+    <w:rPr>
+      <w:rFonts w:asciiTheme="majorHAnsi" w:eastAsiaTheme="majorEastAsia" w:hAnsiTheme="majorHAnsi" w:cstheme="majorBidi"/>
+      <w:b/>
+      <w:bCs/>
+      <w:color w:val="345A8A" w:themeColor="accent1" w:themeShade="B5"/>
+      <w:sz w:val="32"/>
+      <w:szCs w:val="32"/>
       <w:lang w:val="en-GB"/>
     </w:rPr>
   </w:style>

</xml_diff>